<commit_message>
Création de page présentation du club avec inscription
</commit_message>
<xml_diff>
--- a/3.Inscription.docx
+++ b/3.Inscription.docx
@@ -1,6 +1,6 @@
 
 <file path=word/document.xml><?xml version="1.0" encoding="utf-8"?>
-<w:document xmlns:wpc="http://schemas.microsoft.com/office/word/2010/wordprocessingCanvas" xmlns:cx="http://schemas.microsoft.com/office/drawing/2014/chartex" xmlns:cx1="http://schemas.microsoft.com/office/drawing/2015/9/8/chartex" xmlns:cx2="http://schemas.microsoft.com/office/drawing/2015/10/21/chartex" xmlns:cx3="http://schemas.microsoft.com/office/drawing/2016/5/9/chartex" xmlns:cx4="http://schemas.microsoft.com/office/drawing/2016/5/10/chartex" xmlns:cx5="http://schemas.microsoft.com/office/drawing/2016/5/11/chartex" xmlns:cx6="http://schemas.microsoft.com/office/drawing/2016/5/12/chartex" xmlns:cx7="http://schemas.microsoft.com/office/drawing/2016/5/13/chartex" xmlns:cx8="http://schemas.microsoft.com/office/drawing/2016/5/14/chartex" xmlns:mc="http://schemas.openxmlformats.org/markup-compatibility/2006" xmlns:aink="http://schemas.microsoft.com/office/drawing/2016/ink" xmlns:am3d="http://schemas.microsoft.com/office/drawing/2017/model3d" xmlns:o="urn:schemas-microsoft-com:office:office" xmlns:r="http://schemas.openxmlformats.org/officeDocument/2006/relationships" xmlns:m="http://schemas.openxmlformats.org/officeDocument/2006/math" xmlns:v="urn:schemas-microsoft-com:vml" xmlns:wp14="http://schemas.microsoft.com/office/word/2010/wordprocessingDrawing" xmlns:wp="http://schemas.openxmlformats.org/drawingml/2006/wordprocessingDrawing" xmlns:w10="urn:schemas-microsoft-com:office:word" xmlns:w="http://schemas.openxmlformats.org/wordprocessingml/2006/main" xmlns:w14="http://schemas.microsoft.com/office/word/2010/wordml" xmlns:w15="http://schemas.microsoft.com/office/word/2012/wordml" xmlns:w16cid="http://schemas.microsoft.com/office/word/2016/wordml/cid" xmlns:w16se="http://schemas.microsoft.com/office/word/2015/wordml/symex" xmlns:wpg="http://schemas.microsoft.com/office/word/2010/wordprocessingGroup" xmlns:wpi="http://schemas.microsoft.com/office/word/2010/wordprocessingInk" xmlns:wne="http://schemas.microsoft.com/office/word/2006/wordml" xmlns:wps="http://schemas.microsoft.com/office/word/2010/wordprocessingShape" mc:Ignorable="w14 w15 w16se w16cid wp14">
+<w:document xmlns:wpc="http://schemas.microsoft.com/office/word/2010/wordprocessingCanvas" xmlns:mc="http://schemas.openxmlformats.org/markup-compatibility/2006" xmlns:o="urn:schemas-microsoft-com:office:office" xmlns:r="http://schemas.openxmlformats.org/officeDocument/2006/relationships" xmlns:m="http://schemas.openxmlformats.org/officeDocument/2006/math" xmlns:v="urn:schemas-microsoft-com:vml" xmlns:wp14="http://schemas.microsoft.com/office/word/2010/wordprocessingDrawing" xmlns:wp="http://schemas.openxmlformats.org/drawingml/2006/wordprocessingDrawing" xmlns:w10="urn:schemas-microsoft-com:office:word" xmlns:w="http://schemas.openxmlformats.org/wordprocessingml/2006/main" xmlns:w14="http://schemas.microsoft.com/office/word/2010/wordml" xmlns:w15="http://schemas.microsoft.com/office/word/2012/wordml" xmlns:wpg="http://schemas.microsoft.com/office/word/2010/wordprocessingGroup" xmlns:wpi="http://schemas.microsoft.com/office/word/2010/wordprocessingInk" xmlns:wne="http://schemas.microsoft.com/office/word/2006/wordml" xmlns:wps="http://schemas.microsoft.com/office/word/2010/wordprocessingShape" mc:Ignorable="w14 w15 wp14">
   <w:body>
     <w:p>
       <w:pPr>
@@ -33,6 +33,72 @@
     </w:p>
     <w:p>
       <w:pPr>
+        <w:pStyle w:val="Titre2"/>
+        <w:rPr>
+          <w:rFonts w:ascii="Tahoma" w:eastAsiaTheme="minorHAnsi" w:hAnsi="Tahoma" w:cstheme="minorBidi"/>
+          <w:bCs w:val="0"/>
+          <w:color w:val="auto"/>
+          <w:sz w:val="24"/>
+          <w:szCs w:val="22"/>
+        </w:rPr>
+      </w:pPr>
+      <w:hyperlink r:id="rId5" w:history="1">
+        <w:r>
+          <w:rPr>
+            <w:rStyle w:val="Lienhypertexte"/>
+            <w:rFonts w:ascii="Tahoma" w:eastAsiaTheme="minorHAnsi" w:hAnsi="Tahoma" w:cstheme="minorBidi"/>
+            <w:bCs w:val="0"/>
+            <w:sz w:val="24"/>
+            <w:szCs w:val="22"/>
+          </w:rPr>
+          <w:t>http://inscription.ismontic.</w:t>
+        </w:r>
+        <w:r>
+          <w:rPr>
+            <w:rStyle w:val="Lienhypertexte"/>
+            <w:rFonts w:ascii="Tahoma" w:eastAsiaTheme="minorHAnsi" w:hAnsi="Tahoma" w:cstheme="minorBidi"/>
+            <w:bCs w:val="0"/>
+            <w:sz w:val="24"/>
+            <w:szCs w:val="22"/>
+          </w:rPr>
+          <w:t>d</w:t>
+        </w:r>
+        <w:r>
+          <w:rPr>
+            <w:rStyle w:val="Lienhypertexte"/>
+            <w:rFonts w:ascii="Tahoma" w:eastAsiaTheme="minorHAnsi" w:hAnsi="Tahoma" w:cstheme="minorBidi"/>
+            <w:bCs w:val="0"/>
+            <w:sz w:val="24"/>
+            <w:szCs w:val="22"/>
+          </w:rPr>
+          <w:t>ev-info.club</w:t>
+        </w:r>
+      </w:hyperlink>
+      <w:bookmarkStart w:id="0" w:name="_GoBack"/>
+      <w:bookmarkEnd w:id="0"/>
+    </w:p>
+    <w:p>
+      <w:pPr>
+        <w:pStyle w:val="Titre2"/>
+      </w:pPr>
+      <w:r>
+        <w:t xml:space="preserve">Site Web : </w:t>
+      </w:r>
+    </w:p>
+    <w:p>
+      <w:hyperlink r:id="rId6" w:history="1">
+        <w:r>
+          <w:rPr>
+            <w:rStyle w:val="Lienhypertexte"/>
+          </w:rPr>
+          <w:t>http://ismontic.dev-info.club</w:t>
+        </w:r>
+      </w:hyperlink>
+    </w:p>
+    <w:p/>
+    <w:p/>
+    <w:p>
+      <w:pPr>
         <w:jc w:val="center"/>
         <w:rPr>
           <w:rFonts w:ascii="Comic Sans MS" w:hAnsi="Comic Sans MS"/>
@@ -41,8 +107,6 @@
           <w:szCs w:val="144"/>
         </w:rPr>
       </w:pPr>
-      <w:bookmarkStart w:id="0" w:name="_GoBack"/>
-      <w:bookmarkEnd w:id="0"/>
     </w:p>
     <w:sectPr>
       <w:pgSz w:w="11906" w:h="16838"/>
@@ -55,7 +119,7 @@
 </file>
 
 <file path=word/styles.xml><?xml version="1.0" encoding="utf-8"?>
-<w:styles xmlns:mc="http://schemas.openxmlformats.org/markup-compatibility/2006" xmlns:r="http://schemas.openxmlformats.org/officeDocument/2006/relationships" xmlns:w="http://schemas.openxmlformats.org/wordprocessingml/2006/main" xmlns:w14="http://schemas.microsoft.com/office/word/2010/wordml" xmlns:w15="http://schemas.microsoft.com/office/word/2012/wordml" xmlns:w16cid="http://schemas.microsoft.com/office/word/2016/wordml/cid" xmlns:w16se="http://schemas.microsoft.com/office/word/2015/wordml/symex" mc:Ignorable="w14 w15 w16se w16cid">
+<w:styles xmlns:mc="http://schemas.openxmlformats.org/markup-compatibility/2006" xmlns:r="http://schemas.openxmlformats.org/officeDocument/2006/relationships" xmlns:w="http://schemas.openxmlformats.org/wordprocessingml/2006/main" xmlns:w14="http://schemas.microsoft.com/office/word/2010/wordml" xmlns:w15="http://schemas.microsoft.com/office/word/2012/wordml" mc:Ignorable="w14 w15">
   <w:docDefaults>
     <w:rPrDefault>
       <w:rPr>
@@ -71,7 +135,7 @@
       </w:pPr>
     </w:pPrDefault>
   </w:docDefaults>
-  <w:latentStyles w:defLockedState="0" w:defUIPriority="99" w:defSemiHidden="0" w:defUnhideWhenUsed="0" w:defQFormat="0" w:count="375">
+  <w:latentStyles w:defLockedState="0" w:defUIPriority="99" w:defSemiHidden="0" w:defUnhideWhenUsed="0" w:defQFormat="0" w:count="371">
     <w:lsdException w:name="Normal" w:uiPriority="0" w:qFormat="1"/>
     <w:lsdException w:name="heading 1" w:uiPriority="9" w:qFormat="1"/>
     <w:lsdException w:name="heading 2" w:semiHidden="1" w:uiPriority="9" w:unhideWhenUsed="1" w:qFormat="1"/>
@@ -443,10 +507,6 @@
     <w:lsdException w:name="List Table 5 Dark Accent 6" w:uiPriority="50"/>
     <w:lsdException w:name="List Table 6 Colorful Accent 6" w:uiPriority="51"/>
     <w:lsdException w:name="List Table 7 Colorful Accent 6" w:uiPriority="52"/>
-    <w:lsdException w:name="Mention" w:semiHidden="1" w:unhideWhenUsed="1"/>
-    <w:lsdException w:name="Smart Hyperlink" w:semiHidden="1" w:unhideWhenUsed="1"/>
-    <w:lsdException w:name="Hashtag" w:semiHidden="1" w:unhideWhenUsed="1"/>
-    <w:lsdException w:name="Unresolved Mention" w:semiHidden="1" w:unhideWhenUsed="1"/>
   </w:latentStyles>
   <w:style w:type="paragraph" w:default="1" w:styleId="Normal">
     <w:name w:val="Normal"/>
@@ -1866,7 +1926,7 @@
       <w:sz w:val="24"/>
     </w:rPr>
   </w:style>
-  <w:style w:type="character" w:styleId="Accentuationlgre">
+  <w:style w:type="character" w:styleId="Emphaseple">
     <w:name w:val="Subtle Emphasis"/>
     <w:basedOn w:val="Policepardfaut"/>
     <w:uiPriority w:val="19"/>
@@ -1878,7 +1938,7 @@
       <w:color w:val="808080" w:themeColor="text1" w:themeTint="7F"/>
     </w:rPr>
   </w:style>
-  <w:style w:type="character" w:styleId="Accentuationintense">
+  <w:style w:type="character" w:styleId="Emphaseintense">
     <w:name w:val="Intense Emphasis"/>
     <w:basedOn w:val="Policepardfaut"/>
     <w:uiPriority w:val="21"/>
@@ -1892,7 +1952,7 @@
       <w:color w:val="4F81BD" w:themeColor="accent1"/>
     </w:rPr>
   </w:style>
-  <w:style w:type="character" w:styleId="Rfrencelgre">
+  <w:style w:type="character" w:styleId="Rfrenceple">
     <w:name w:val="Subtle Reference"/>
     <w:basedOn w:val="Policepardfaut"/>
     <w:uiPriority w:val="31"/>
@@ -1947,6 +2007,29 @@
     <w:rPr>
       <w:rFonts w:asciiTheme="majorHAnsi" w:hAnsiTheme="majorHAnsi"/>
       <w:sz w:val="28"/>
+    </w:rPr>
+  </w:style>
+  <w:style w:type="character" w:styleId="Lienhypertexte">
+    <w:name w:val="Hyperlink"/>
+    <w:basedOn w:val="Policepardfaut"/>
+    <w:uiPriority w:val="99"/>
+    <w:unhideWhenUsed/>
+    <w:rsid w:val="00961520"/>
+    <w:rPr>
+      <w:color w:val="0000FF" w:themeColor="hyperlink"/>
+      <w:u w:val="single"/>
+    </w:rPr>
+  </w:style>
+  <w:style w:type="character" w:styleId="Lienhypertextesuivivisit">
+    <w:name w:val="FollowedHyperlink"/>
+    <w:basedOn w:val="Policepardfaut"/>
+    <w:uiPriority w:val="99"/>
+    <w:semiHidden/>
+    <w:unhideWhenUsed/>
+    <w:rsid w:val="00B91968"/>
+    <w:rPr>
+      <w:color w:val="800080" w:themeColor="followedHyperlink"/>
+      <w:u w:val="single"/>
     </w:rPr>
   </w:style>
 </w:styles>
@@ -2242,7 +2325,7 @@
 </file>
 
 <file path=customXml/itemProps1.xml><?xml version="1.0" encoding="utf-8"?>
-<ds:datastoreItem xmlns:ds="http://schemas.openxmlformats.org/officeDocument/2006/customXml" ds:itemID="{80390322-4E64-4F7E-BDDA-B154F944C597}">
+<ds:datastoreItem xmlns:ds="http://schemas.openxmlformats.org/officeDocument/2006/customXml" ds:itemID="{69C513FE-C714-4B93-B004-997AD6463058}">
   <ds:schemaRefs>
     <ds:schemaRef ds:uri="http://schemas.openxmlformats.org/officeDocument/2006/bibliography"/>
   </ds:schemaRefs>

</xml_diff>